<commit_message>
Dodane nowe diagramy przepływu danych
</commit_message>
<xml_diff>
--- a/Przychodnia.docx
+++ b/Przychodnia.docx
@@ -135,7 +135,7 @@
           <w:docPartGallery w:val="Table of Contents"/>
           <w:docPartUnique w:val=""/>
         </w:docPartObj>
-        <w:id w:val="828664124"/>
+        <w:id w:val="2000305484"/>
       </w:sdtPr>
       <w:sdtContent>
         <w:p>
@@ -565,15 +565,55 @@
             </w:tabs>
             <w:rPr/>
           </w:pPr>
+          <w:hyperlink w:anchor="__RefHeading__621_1014017987">
+            <w:r>
+              <w:rPr>
+                <w:webHidden/>
+                <w:rStyle w:val="Style"/>
+              </w:rPr>
+              <w:t>9. Diagram aktywności</w:t>
+              <w:tab/>
+              <w:t>16</w:t>
+            </w:r>
+          </w:hyperlink>
+        </w:p>
+        <w:p>
+          <w:pPr>
+            <w:pStyle w:val="Spistreci1"/>
+            <w:tabs>
+              <w:tab w:val="right" w:pos="9072" w:leader="dot"/>
+            </w:tabs>
+            <w:rPr/>
+          </w:pPr>
+          <w:hyperlink w:anchor="__RefHeading__623_1014017987">
+            <w:r>
+              <w:rPr>
+                <w:webHidden/>
+                <w:rStyle w:val="Style"/>
+              </w:rPr>
+              <w:t>10. Diagram przepływu danych</w:t>
+              <w:tab/>
+              <w:t>17</w:t>
+            </w:r>
+          </w:hyperlink>
+        </w:p>
+        <w:p>
+          <w:pPr>
+            <w:pStyle w:val="Spistreci1"/>
+            <w:tabs>
+              <w:tab w:val="right" w:pos="9072" w:leader="dot"/>
+            </w:tabs>
+            <w:rPr/>
+          </w:pPr>
           <w:hyperlink w:anchor="__RefHeading__513_573788906">
             <w:r>
               <w:rPr>
                 <w:webHidden/>
                 <w:rStyle w:val="Style"/>
               </w:rPr>
-              <w:t>7. Przypadki użycia</w:t>
+              <w:t>11. Przypadki użycia</w:t>
               <w:tab/>
-              <w:t>16</w:t>
+              <w:t>19</w:t>
             </w:r>
           </w:hyperlink>
         </w:p>
@@ -591,9 +631,9 @@
                 <w:webHidden/>
                 <w:rStyle w:val="Style"/>
               </w:rPr>
-              <w:t>7.1. Logowanie</w:t>
+              <w:t>11.1. Logowanie</w:t>
               <w:tab/>
-              <w:t>16</w:t>
+              <w:t>19</w:t>
             </w:r>
           </w:hyperlink>
         </w:p>
@@ -611,9 +651,9 @@
                 <w:webHidden/>
                 <w:rStyle w:val="Style"/>
               </w:rPr>
-              <w:t>6.2. Rejestracja wizyty</w:t>
+              <w:t>11.2. Rejestracja wizyty</w:t>
               <w:tab/>
-              <w:t>16</w:t>
+              <w:t>19</w:t>
             </w:r>
           </w:hyperlink>
         </w:p>
@@ -631,9 +671,9 @@
                 <w:webHidden/>
                 <w:rStyle w:val="Style"/>
               </w:rPr>
-              <w:t>6.3. Przeglądanie wizyt</w:t>
+              <w:t>11.3. Przeglądanie wizyt</w:t>
               <w:tab/>
-              <w:t>17</w:t>
+              <w:t>20</w:t>
             </w:r>
           </w:hyperlink>
         </w:p>
@@ -651,9 +691,9 @@
                 <w:webHidden/>
                 <w:rStyle w:val="Style"/>
               </w:rPr>
-              <w:t>6.4. Nadawanie priorytetu wizyty</w:t>
+              <w:t>11.4. Nadawanie priorytetu wizyty</w:t>
               <w:tab/>
-              <w:t>17</w:t>
+              <w:t>20</w:t>
             </w:r>
           </w:hyperlink>
         </w:p>
@@ -671,9 +711,9 @@
                 <w:webHidden/>
                 <w:rStyle w:val="Style"/>
               </w:rPr>
-              <w:t>6.5. Generowanie recept</w:t>
+              <w:t>11.5. Generowanie recept</w:t>
               <w:tab/>
-              <w:t>18</w:t>
+              <w:t>21</w:t>
             </w:r>
           </w:hyperlink>
           <w:r>
@@ -700,8 +740,8 @@
         <w:pStyle w:val="Nagwek1"/>
         <w:rPr/>
       </w:pPr>
-      <w:bookmarkStart w:id="0" w:name="_Toc472008876"/>
-      <w:bookmarkStart w:id="1" w:name="__RefHeading__479_573788906"/>
+      <w:bookmarkStart w:id="0" w:name="__RefHeading__479_573788906"/>
+      <w:bookmarkStart w:id="1" w:name="_Toc472008876"/>
       <w:bookmarkEnd w:id="0"/>
       <w:bookmarkEnd w:id="1"/>
       <w:r>
@@ -824,6 +864,7 @@
       <w:r>
         <w:rPr>
           <w:sz w:val="24"/>
+          <w:shd w:fill="auto" w:val="clear"/>
         </w:rPr>
         <w:t>Przepływu danych</w:t>
       </w:r>
@@ -837,14 +878,14 @@
         </w:numPr>
         <w:jc w:val="both"/>
         <w:rPr>
-          <w:sz w:val="24"/>
-        </w:rPr>
-      </w:pPr>
-      <w:r>
-        <w:rPr>
-          <w:sz w:val="24"/>
           <w:shd w:fill="auto" w:val="clear"/>
         </w:rPr>
+      </w:pPr>
+      <w:r>
+        <w:rPr>
+          <w:sz w:val="24"/>
+          <w:shd w:fill="auto" w:val="clear"/>
+        </w:rPr>
         <w:t>Klas i pakietów</w:t>
       </w:r>
     </w:p>
@@ -865,7 +906,7 @@
           <w:sz w:val="24"/>
           <w:shd w:fill="auto" w:val="clear"/>
         </w:rPr>
-        <w:t>Sekwencji</w:t>
+        <w:t>Aktywności</w:t>
       </w:r>
     </w:p>
     <w:p>
@@ -885,7 +926,7 @@
           <w:sz w:val="24"/>
           <w:shd w:fill="auto" w:val="clear"/>
         </w:rPr>
-        <w:t>Aktywności</w:t>
+        <w:t>Stanów</w:t>
       </w:r>
     </w:p>
     <w:p>
@@ -897,7 +938,7 @@
         </w:numPr>
         <w:jc w:val="both"/>
         <w:rPr>
-          <w:sz w:val="24"/>
+          <w:shd w:fill="FFFFFF" w:val="clear"/>
         </w:rPr>
       </w:pPr>
       <w:r>
@@ -905,7 +946,7 @@
           <w:sz w:val="24"/>
           <w:shd w:fill="auto" w:val="clear"/>
         </w:rPr>
-        <w:t>Stanów</w:t>
+        <w:t>Przypadków użycia</w:t>
       </w:r>
     </w:p>
     <w:p>
@@ -917,27 +958,7 @@
         </w:numPr>
         <w:jc w:val="both"/>
         <w:rPr>
-          <w:shd w:fill="auto" w:val="clear"/>
-        </w:rPr>
-      </w:pPr>
-      <w:r>
-        <w:rPr>
-          <w:sz w:val="24"/>
-          <w:shd w:fill="auto" w:val="clear"/>
-        </w:rPr>
-        <w:t>Przypadków użycia</w:t>
-      </w:r>
-    </w:p>
-    <w:p>
-      <w:pPr>
-        <w:pStyle w:val="ListParagraph"/>
-        <w:numPr>
-          <w:ilvl w:val="0"/>
-          <w:numId w:val="2"/>
-        </w:numPr>
-        <w:jc w:val="both"/>
-        <w:rPr>
-          <w:shd w:fill="auto" w:val="clear"/>
+          <w:shd w:fill="FFFFFF" w:val="clear"/>
         </w:rPr>
       </w:pPr>
       <w:r>
@@ -959,6 +980,7 @@
           <w:color w:val="365F91" w:themeColor="accent1" w:themeShade="bf"/>
           <w:sz w:val="28"/>
           <w:szCs w:val="28"/>
+          <w:shd w:fill="auto" w:val="clear"/>
         </w:rPr>
       </w:pPr>
       <w:r>
@@ -969,6 +991,7 @@
           <w:color w:val="365F91" w:themeColor="accent1" w:themeShade="bf"/>
           <w:sz w:val="28"/>
           <w:szCs w:val="28"/>
+          <w:shd w:fill="auto" w:val="clear"/>
         </w:rPr>
       </w:r>
       <w:r>
@@ -980,8 +1003,8 @@
         <w:pStyle w:val="Nagwek1"/>
         <w:rPr/>
       </w:pPr>
-      <w:bookmarkStart w:id="2" w:name="_Toc472008877"/>
-      <w:bookmarkStart w:id="3" w:name="__RefHeading__481_573788906"/>
+      <w:bookmarkStart w:id="2" w:name="__RefHeading__481_573788906"/>
+      <w:bookmarkStart w:id="3" w:name="_Toc472008877"/>
       <w:bookmarkEnd w:id="2"/>
       <w:bookmarkEnd w:id="3"/>
       <w:r>
@@ -1259,8 +1282,8 @@
         <w:pStyle w:val="Nagwek1"/>
         <w:rPr/>
       </w:pPr>
-      <w:bookmarkStart w:id="4" w:name="_Toc472008878"/>
-      <w:bookmarkStart w:id="5" w:name="__RefHeading__483_573788906"/>
+      <w:bookmarkStart w:id="4" w:name="__RefHeading__483_573788906"/>
+      <w:bookmarkStart w:id="5" w:name="_Toc472008878"/>
       <w:bookmarkEnd w:id="4"/>
       <w:bookmarkEnd w:id="5"/>
       <w:r>
@@ -1703,8 +1726,8 @@
         <w:jc w:val="both"/>
         <w:rPr/>
       </w:pPr>
-      <w:bookmarkStart w:id="6" w:name="_Toc472008879"/>
-      <w:bookmarkStart w:id="7" w:name="__RefHeading__485_573788906"/>
+      <w:bookmarkStart w:id="6" w:name="__RefHeading__485_573788906"/>
+      <w:bookmarkStart w:id="7" w:name="_Toc472008879"/>
       <w:bookmarkEnd w:id="6"/>
       <w:bookmarkEnd w:id="7"/>
       <w:r>
@@ -1815,8 +1838,8 @@
         <w:jc w:val="both"/>
         <w:rPr/>
       </w:pPr>
-      <w:bookmarkStart w:id="8" w:name="_Toc472008880"/>
-      <w:bookmarkStart w:id="9" w:name="__RefHeading__487_573788906"/>
+      <w:bookmarkStart w:id="8" w:name="__RefHeading__487_573788906"/>
+      <w:bookmarkStart w:id="9" w:name="_Toc472008880"/>
       <w:bookmarkEnd w:id="8"/>
       <w:bookmarkEnd w:id="9"/>
       <w:r>
@@ -1829,8 +1852,8 @@
         <w:pStyle w:val="Nagwek2"/>
         <w:rPr/>
       </w:pPr>
-      <w:bookmarkStart w:id="10" w:name="_Toc472008881"/>
-      <w:bookmarkStart w:id="11" w:name="__RefHeading__489_573788906"/>
+      <w:bookmarkStart w:id="10" w:name="__RefHeading__489_573788906"/>
+      <w:bookmarkStart w:id="11" w:name="_Toc472008881"/>
       <w:bookmarkEnd w:id="10"/>
       <w:bookmarkEnd w:id="11"/>
       <w:r>
@@ -1843,8 +1866,8 @@
         <w:pStyle w:val="Nagwek3"/>
         <w:rPr/>
       </w:pPr>
-      <w:bookmarkStart w:id="12" w:name="_Toc472008882"/>
-      <w:bookmarkStart w:id="13" w:name="__RefHeading__491_573788906"/>
+      <w:bookmarkStart w:id="12" w:name="__RefHeading__491_573788906"/>
+      <w:bookmarkStart w:id="13" w:name="_Toc472008882"/>
       <w:bookmarkEnd w:id="12"/>
       <w:bookmarkEnd w:id="13"/>
       <w:r>
@@ -2015,8 +2038,8 @@
         <w:pStyle w:val="Nagwek3"/>
         <w:rPr/>
       </w:pPr>
-      <w:bookmarkStart w:id="15" w:name="_Toc472008883"/>
-      <w:bookmarkStart w:id="16" w:name="__RefHeading__493_573788906"/>
+      <w:bookmarkStart w:id="15" w:name="__RefHeading__493_573788906"/>
+      <w:bookmarkStart w:id="16" w:name="_Toc472008883"/>
       <w:bookmarkEnd w:id="15"/>
       <w:bookmarkEnd w:id="16"/>
       <w:r>
@@ -2260,8 +2283,8 @@
         <w:pStyle w:val="Nagwek3"/>
         <w:rPr/>
       </w:pPr>
-      <w:bookmarkStart w:id="17" w:name="_Toc472008884"/>
-      <w:bookmarkStart w:id="18" w:name="__RefHeading__495_573788906"/>
+      <w:bookmarkStart w:id="17" w:name="__RefHeading__495_573788906"/>
+      <w:bookmarkStart w:id="18" w:name="_Toc472008884"/>
       <w:bookmarkEnd w:id="17"/>
       <w:bookmarkEnd w:id="18"/>
       <w:r>
@@ -2388,8 +2411,8 @@
         <w:pStyle w:val="Nagwek3"/>
         <w:rPr/>
       </w:pPr>
-      <w:bookmarkStart w:id="19" w:name="_Toc472008885"/>
-      <w:bookmarkStart w:id="20" w:name="__RefHeading__497_573788906"/>
+      <w:bookmarkStart w:id="19" w:name="__RefHeading__497_573788906"/>
+      <w:bookmarkStart w:id="20" w:name="_Toc472008885"/>
       <w:bookmarkEnd w:id="19"/>
       <w:bookmarkEnd w:id="20"/>
       <w:r>
@@ -2614,8 +2637,8 @@
         <w:pStyle w:val="Nagwek2"/>
         <w:rPr/>
       </w:pPr>
-      <w:bookmarkStart w:id="21" w:name="_Toc472008886"/>
-      <w:bookmarkStart w:id="22" w:name="__RefHeading__499_573788906"/>
+      <w:bookmarkStart w:id="21" w:name="__RefHeading__499_573788906"/>
+      <w:bookmarkStart w:id="22" w:name="_Toc472008886"/>
       <w:bookmarkEnd w:id="21"/>
       <w:bookmarkEnd w:id="22"/>
       <w:r>
@@ -2628,8 +2651,8 @@
         <w:pStyle w:val="Nagwek3"/>
         <w:rPr/>
       </w:pPr>
-      <w:bookmarkStart w:id="23" w:name="_Toc472008887"/>
-      <w:bookmarkStart w:id="24" w:name="__RefHeading__501_573788906"/>
+      <w:bookmarkStart w:id="23" w:name="__RefHeading__501_573788906"/>
+      <w:bookmarkStart w:id="24" w:name="_Toc472008887"/>
       <w:bookmarkEnd w:id="23"/>
       <w:bookmarkEnd w:id="24"/>
       <w:r>
@@ -2786,8 +2809,8 @@
         <w:pStyle w:val="Nagwek3"/>
         <w:rPr/>
       </w:pPr>
-      <w:bookmarkStart w:id="25" w:name="_Toc472008888"/>
-      <w:bookmarkStart w:id="26" w:name="__RefHeading__503_573788906"/>
+      <w:bookmarkStart w:id="25" w:name="__RefHeading__503_573788906"/>
+      <w:bookmarkStart w:id="26" w:name="_Toc472008888"/>
       <w:bookmarkEnd w:id="25"/>
       <w:bookmarkEnd w:id="26"/>
       <w:r>
@@ -3081,8 +3104,8 @@
         <w:pStyle w:val="Nagwek3"/>
         <w:rPr/>
       </w:pPr>
-      <w:bookmarkStart w:id="27" w:name="_Toc472008889"/>
-      <w:bookmarkStart w:id="28" w:name="__RefHeading__505_573788906"/>
+      <w:bookmarkStart w:id="27" w:name="__RefHeading__505_573788906"/>
+      <w:bookmarkStart w:id="28" w:name="_Toc472008889"/>
       <w:bookmarkEnd w:id="27"/>
       <w:bookmarkEnd w:id="28"/>
       <w:r>
@@ -3286,8 +3309,8 @@
         <w:pStyle w:val="Nagwek3"/>
         <w:rPr/>
       </w:pPr>
-      <w:bookmarkStart w:id="29" w:name="_Toc472008890"/>
-      <w:bookmarkStart w:id="30" w:name="__RefHeading__507_573788906"/>
+      <w:bookmarkStart w:id="29" w:name="__RefHeading__507_573788906"/>
+      <w:bookmarkStart w:id="30" w:name="_Toc472008890"/>
       <w:bookmarkEnd w:id="29"/>
       <w:bookmarkEnd w:id="30"/>
       <w:r>
@@ -3565,8 +3588,8 @@
         <w:pStyle w:val="Nagwek3"/>
         <w:rPr/>
       </w:pPr>
-      <w:bookmarkStart w:id="31" w:name="_Toc472008891"/>
-      <w:bookmarkStart w:id="32" w:name="__RefHeading__509_573788906"/>
+      <w:bookmarkStart w:id="31" w:name="__RefHeading__509_573788906"/>
+      <w:bookmarkStart w:id="32" w:name="_Toc472008891"/>
       <w:bookmarkEnd w:id="31"/>
       <w:bookmarkEnd w:id="32"/>
       <w:r>
@@ -3819,8 +3842,8 @@
         <w:pStyle w:val="Nagwek3"/>
         <w:rPr/>
       </w:pPr>
-      <w:bookmarkStart w:id="33" w:name="_Toc472008892"/>
-      <w:bookmarkStart w:id="34" w:name="__RefHeading__511_573788906"/>
+      <w:bookmarkStart w:id="33" w:name="__RefHeading__511_573788906"/>
+      <w:bookmarkStart w:id="34" w:name="_Toc472008892"/>
       <w:bookmarkEnd w:id="33"/>
       <w:bookmarkEnd w:id="34"/>
       <w:r>
@@ -4267,7 +4290,7 @@
       <w:r>
         <w:rPr/>
         <w:drawing>
-          <wp:anchor behindDoc="0" distT="0" distB="0" distL="0" distR="0" simplePos="0" locked="0" layoutInCell="1" allowOverlap="1" relativeHeight="10">
+          <wp:anchor behindDoc="0" distT="0" distB="0" distL="0" distR="0" simplePos="0" locked="0" layoutInCell="1" allowOverlap="1" relativeHeight="9">
             <wp:simplePos x="0" y="0"/>
             <wp:positionH relativeFrom="column">
               <wp:align>center</wp:align>
@@ -4453,7 +4476,7 @@
       </w:pPr>
       <w:r>
         <w:drawing>
-          <wp:anchor behindDoc="0" distT="0" distB="0" distL="0" distR="0" simplePos="0" locked="0" layoutInCell="1" allowOverlap="1" relativeHeight="11">
+          <wp:anchor behindDoc="0" distT="0" distB="0" distL="0" distR="0" simplePos="0" locked="0" layoutInCell="1" allowOverlap="1" relativeHeight="10">
             <wp:simplePos x="0" y="0"/>
             <wp:positionH relativeFrom="column">
               <wp:posOffset>-342900</wp:posOffset>
@@ -4522,7 +4545,7 @@
       <w:r>
         <w:rPr/>
         <w:drawing>
-          <wp:anchor behindDoc="0" distT="0" distB="0" distL="0" distR="0" simplePos="0" locked="0" layoutInCell="1" allowOverlap="1" relativeHeight="12">
+          <wp:anchor behindDoc="0" distT="0" distB="0" distL="0" distR="0" simplePos="0" locked="0" layoutInCell="1" allowOverlap="1" relativeHeight="11">
             <wp:simplePos x="0" y="0"/>
             <wp:positionH relativeFrom="column">
               <wp:posOffset>-234315</wp:posOffset>
@@ -4629,7 +4652,7 @@
       </w:pPr>
       <w:r>
         <w:drawing>
-          <wp:anchor behindDoc="0" distT="0" distB="0" distL="0" distR="0" simplePos="0" locked="0" layoutInCell="1" allowOverlap="1" relativeHeight="13">
+          <wp:anchor behindDoc="0" distT="0" distB="0" distL="0" distR="0" simplePos="0" locked="0" layoutInCell="1" allowOverlap="1" relativeHeight="12">
             <wp:simplePos x="0" y="0"/>
             <wp:positionH relativeFrom="column">
               <wp:posOffset>0</wp:posOffset>
@@ -4693,27 +4716,20 @@
           <w:sz w:val="24"/>
           <w:szCs w:val="24"/>
         </w:rPr>
-        <w:t xml:space="preserve">ecepta przyjmuje dwa stany: wydana lub niewydana. W zależności od tego stanu będzie podejmowana decyzja o tym, czy receptę można wydać, czy też nie. Recepty po wydaniu nie będą usuwane z bazy danych, ze względu na </w:t>
-      </w:r>
-      <w:r>
+        <w:t>ecepta przyjmuje dwa stany: wydana lub niewydana. W zależności od tego stanu będzie podejmowana decyzja o tym, czy receptę można wydać, czy też nie. Recepty po wydaniu nie będą usuwane z bazy danych, ze względu na niezbędną archiwizację tych danych.</w:t>
+      </w:r>
+    </w:p>
+    <w:p>
+      <w:pPr>
+        <w:pStyle w:val="Normal"/>
         <w:rPr>
           <w:sz w:val="24"/>
           <w:szCs w:val="24"/>
         </w:rPr>
-        <w:t>niezbędną archiwizację tych danych.</w:t>
-      </w:r>
-    </w:p>
-    <w:p>
-      <w:pPr>
-        <w:pStyle w:val="Normal"/>
-        <w:rPr>
-          <w:sz w:val="24"/>
-          <w:szCs w:val="24"/>
-        </w:rPr>
       </w:pPr>
       <w:r>
         <w:drawing>
-          <wp:anchor behindDoc="0" distT="0" distB="0" distL="0" distR="0" simplePos="0" locked="0" layoutInCell="1" allowOverlap="1" relativeHeight="14">
+          <wp:anchor behindDoc="0" distT="0" distB="0" distL="0" distR="0" simplePos="0" locked="0" layoutInCell="1" allowOverlap="1" relativeHeight="13">
             <wp:simplePos x="0" y="0"/>
             <wp:positionH relativeFrom="column">
               <wp:align>center</wp:align>
@@ -4770,7 +4786,14 @@
           <w:sz w:val="24"/>
           <w:szCs w:val="24"/>
         </w:rPr>
-        <w:t>Wizyta może być zatwierdzona lub niezatwierdzona. W przypadku, gdy wizyta jest niezatwierdzona przez określony czas należy zwolnić termin.</w:t>
+        <w:t>W</w:t>
+      </w:r>
+      <w:r>
+        <w:rPr>
+          <w:sz w:val="24"/>
+          <w:szCs w:val="24"/>
+        </w:rPr>
+        <w:t>izyta może być zatwierdzona lub niezatwierdzona. W przypadku, gdy wizyta jest niezatwierdzona przez określony czas należy zwolnić termin.</w:t>
       </w:r>
       <w:r>
         <w:br w:type="page"/>
@@ -4781,6 +4804,8 @@
         <w:pStyle w:val="Nagwek1"/>
         <w:rPr/>
       </w:pPr>
+      <w:bookmarkStart w:id="38" w:name="__RefHeading__621_1014017987"/>
+      <w:bookmarkEnd w:id="38"/>
       <w:r>
         <w:rPr/>
         <w:t>9. Diagram aktywności</w:t>
@@ -4794,7 +4819,7 @@
       <w:r>
         <w:rPr/>
         <w:drawing>
-          <wp:anchor behindDoc="0" distT="0" distB="0" distL="0" distR="0" simplePos="0" locked="0" layoutInCell="1" allowOverlap="1" relativeHeight="15">
+          <wp:anchor behindDoc="0" distT="0" distB="0" distL="0" distR="0" simplePos="0" locked="0" layoutInCell="1" allowOverlap="1" relativeHeight="14">
             <wp:simplePos x="0" y="0"/>
             <wp:positionH relativeFrom="column">
               <wp:align>center</wp:align>
@@ -4935,6 +4960,17 @@
       </w:pPr>
       <w:r>
         <w:rPr/>
+        <w:t>Powyższy diagram aktywności przedstawia rejestrację wizyty, która jest jedną z fundamentalnych funkcjonalności w całym systemie. Najważniejsze jest tutaj oczekiwanie na wizytę oraz mechanizm zatwierdzania wizyt.</w:t>
+      </w:r>
+    </w:p>
+    <w:p>
+      <w:pPr>
+        <w:pStyle w:val="Normal"/>
+        <w:rPr/>
+      </w:pPr>
+      <w:r>
+        <w:rPr/>
+        <w:t>Po rejestracji wizyty pacjent musi ją zatwierdzić. Jeśli tego nie zrobi, po upłynięciu czasu wizyta zostaje odwołana. Wizyta może być również odwołana w przypadku, gdy pacjent sam wydał taką decyzję. Dodatkowo wizytę może odwołać lekarz lub recepcjonistka.</w:t>
       </w:r>
       <w:r>
         <w:br w:type="page"/>
@@ -4945,56 +4981,37 @@
         <w:pStyle w:val="Nagwek1"/>
         <w:rPr/>
       </w:pPr>
-      <w:bookmarkStart w:id="38" w:name="__RefHeading__513_573788906"/>
-      <w:bookmarkEnd w:id="38"/>
-      <w:r>
-        <w:rPr/>
-        <w:t>7</w:t>
-      </w:r>
-      <w:bookmarkStart w:id="39" w:name="_Toc472008893"/>
-      <w:r>
-        <w:rPr/>
-        <w:t>.</w:t>
-      </w:r>
+      <w:bookmarkStart w:id="39" w:name="__RefHeading__623_1014017987"/>
       <w:bookmarkEnd w:id="39"/>
       <w:r>
         <w:rPr/>
-        <w:t xml:space="preserve"> Przypadki użycia</w:t>
-      </w:r>
-    </w:p>
-    <w:p>
-      <w:pPr>
-        <w:pStyle w:val="Nagwek2"/>
-        <w:rPr/>
-      </w:pPr>
-      <w:bookmarkStart w:id="40" w:name="__RefHeading__515_573788906"/>
-      <w:bookmarkEnd w:id="40"/>
-      <w:r>
-        <w:rPr/>
-        <w:t>7.1. Logowanie</w:t>
-      </w:r>
-    </w:p>
-    <w:p>
-      <w:pPr>
-        <w:pStyle w:val="Nagwek2"/>
-        <w:rPr/>
-      </w:pPr>
-      <w:bookmarkStart w:id="41" w:name="__RefHeading__517_573788906"/>
-      <w:bookmarkEnd w:id="41"/>
-      <w:r>
+        <w:t xml:space="preserve">10. Diagram </w:t>
+      </w:r>
+      <w:r>
+        <w:rPr/>
+        <w:t>przepływu danych</w:t>
+      </w:r>
+    </w:p>
+    <w:p>
+      <w:pPr>
+        <w:pStyle w:val="Normal"/>
+        <w:rPr/>
+      </w:pPr>
+      <w:r>
+        <w:rPr/>
         <w:drawing>
-          <wp:anchor behindDoc="0" distT="0" distB="127000" distL="0" distR="0" simplePos="0" locked="0" layoutInCell="1" allowOverlap="1" relativeHeight="9">
+          <wp:anchor behindDoc="0" distT="0" distB="0" distL="0" distR="0" simplePos="0" locked="0" layoutInCell="1" allowOverlap="1" relativeHeight="15">
             <wp:simplePos x="0" y="0"/>
             <wp:positionH relativeFrom="column">
-              <wp:posOffset>-504825</wp:posOffset>
+              <wp:posOffset>538480</wp:posOffset>
             </wp:positionH>
             <wp:positionV relativeFrom="paragraph">
-              <wp:posOffset>7620</wp:posOffset>
+              <wp:posOffset>0</wp:posOffset>
             </wp:positionV>
-            <wp:extent cx="6752590" cy="2902585"/>
+            <wp:extent cx="4572000" cy="7620000"/>
             <wp:effectExtent l="0" t="0" r="0" b="0"/>
             <wp:wrapSquare wrapText="largest"/>
-            <wp:docPr id="10" name="Obraz1" descr=""/>
+            <wp:docPr id="10" name="Obraz15" descr=""/>
             <wp:cNvGraphicFramePr>
               <a:graphicFrameLocks xmlns:a="http://schemas.openxmlformats.org/drawingml/2006/main" noChangeAspect="1"/>
             </wp:cNvGraphicFramePr>
@@ -5002,7 +5019,7 @@
               <a:graphicData uri="http://schemas.openxmlformats.org/drawingml/2006/picture">
                 <pic:pic xmlns:pic="http://schemas.openxmlformats.org/drawingml/2006/picture">
                   <pic:nvPicPr>
-                    <pic:cNvPr id="10" name="Obraz1" descr=""/>
+                    <pic:cNvPr id="10" name="Obraz15" descr=""/>
                     <pic:cNvPicPr>
                       <a:picLocks noChangeAspect="1" noChangeArrowheads="1"/>
                     </pic:cNvPicPr>
@@ -5016,7 +5033,7 @@
                   <pic:spPr bwMode="auto">
                     <a:xfrm>
                       <a:off x="0" y="0"/>
-                      <a:ext cx="6752590" cy="2902585"/>
+                      <a:ext cx="4572000" cy="7620000"/>
                     </a:xfrm>
                     <a:prstGeom prst="rect">
                       <a:avLst/>
@@ -5035,9 +5052,612 @@
           </wp:anchor>
         </w:drawing>
       </w:r>
-      <w:r>
-        <w:rPr/>
-        <w:t>6</w:t>
+    </w:p>
+    <w:p>
+      <w:pPr>
+        <w:pStyle w:val="Normal"/>
+        <w:rPr/>
+      </w:pPr>
+      <w:r>
+        <w:rPr/>
+      </w:r>
+    </w:p>
+    <w:p>
+      <w:pPr>
+        <w:pStyle w:val="Normal"/>
+        <w:rPr/>
+      </w:pPr>
+      <w:r>
+        <w:rPr/>
+      </w:r>
+    </w:p>
+    <w:p>
+      <w:pPr>
+        <w:pStyle w:val="Normal"/>
+        <w:rPr/>
+      </w:pPr>
+      <w:r>
+        <w:rPr/>
+      </w:r>
+    </w:p>
+    <w:p>
+      <w:pPr>
+        <w:pStyle w:val="Normal"/>
+        <w:rPr/>
+      </w:pPr>
+      <w:r>
+        <w:rPr/>
+      </w:r>
+    </w:p>
+    <w:p>
+      <w:pPr>
+        <w:pStyle w:val="Normal"/>
+        <w:rPr/>
+      </w:pPr>
+      <w:r>
+        <w:rPr/>
+      </w:r>
+    </w:p>
+    <w:p>
+      <w:pPr>
+        <w:pStyle w:val="Normal"/>
+        <w:rPr/>
+      </w:pPr>
+      <w:r>
+        <w:rPr/>
+      </w:r>
+    </w:p>
+    <w:p>
+      <w:pPr>
+        <w:pStyle w:val="Normal"/>
+        <w:rPr/>
+      </w:pPr>
+      <w:r>
+        <w:rPr/>
+      </w:r>
+    </w:p>
+    <w:p>
+      <w:pPr>
+        <w:pStyle w:val="Normal"/>
+        <w:rPr/>
+      </w:pPr>
+      <w:r>
+        <w:rPr/>
+      </w:r>
+    </w:p>
+    <w:p>
+      <w:pPr>
+        <w:pStyle w:val="Normal"/>
+        <w:rPr/>
+      </w:pPr>
+      <w:r>
+        <w:rPr/>
+      </w:r>
+    </w:p>
+    <w:p>
+      <w:pPr>
+        <w:pStyle w:val="Normal"/>
+        <w:rPr/>
+      </w:pPr>
+      <w:r>
+        <w:rPr/>
+      </w:r>
+    </w:p>
+    <w:p>
+      <w:pPr>
+        <w:pStyle w:val="Normal"/>
+        <w:rPr/>
+      </w:pPr>
+      <w:r>
+        <w:rPr/>
+      </w:r>
+    </w:p>
+    <w:p>
+      <w:pPr>
+        <w:pStyle w:val="Normal"/>
+        <w:rPr/>
+      </w:pPr>
+      <w:r>
+        <w:rPr/>
+      </w:r>
+    </w:p>
+    <w:p>
+      <w:pPr>
+        <w:pStyle w:val="Normal"/>
+        <w:rPr/>
+      </w:pPr>
+      <w:r>
+        <w:rPr/>
+      </w:r>
+    </w:p>
+    <w:p>
+      <w:pPr>
+        <w:pStyle w:val="Normal"/>
+        <w:rPr/>
+      </w:pPr>
+      <w:r>
+        <w:rPr/>
+      </w:r>
+    </w:p>
+    <w:p>
+      <w:pPr>
+        <w:pStyle w:val="Normal"/>
+        <w:rPr/>
+      </w:pPr>
+      <w:r>
+        <w:rPr/>
+      </w:r>
+    </w:p>
+    <w:p>
+      <w:pPr>
+        <w:pStyle w:val="Normal"/>
+        <w:rPr/>
+      </w:pPr>
+      <w:r>
+        <w:rPr/>
+      </w:r>
+    </w:p>
+    <w:p>
+      <w:pPr>
+        <w:pStyle w:val="Normal"/>
+        <w:rPr/>
+      </w:pPr>
+      <w:r>
+        <w:rPr/>
+      </w:r>
+    </w:p>
+    <w:p>
+      <w:pPr>
+        <w:pStyle w:val="Normal"/>
+        <w:rPr/>
+      </w:pPr>
+      <w:r>
+        <w:rPr/>
+      </w:r>
+    </w:p>
+    <w:p>
+      <w:pPr>
+        <w:pStyle w:val="Normal"/>
+        <w:rPr/>
+      </w:pPr>
+      <w:r>
+        <w:rPr/>
+      </w:r>
+    </w:p>
+    <w:p>
+      <w:pPr>
+        <w:pStyle w:val="Normal"/>
+        <w:rPr/>
+      </w:pPr>
+      <w:r>
+        <w:rPr/>
+      </w:r>
+    </w:p>
+    <w:p>
+      <w:pPr>
+        <w:pStyle w:val="Normal"/>
+        <w:rPr/>
+      </w:pPr>
+      <w:r>
+        <w:rPr/>
+      </w:r>
+    </w:p>
+    <w:p>
+      <w:pPr>
+        <w:pStyle w:val="Normal"/>
+        <w:rPr/>
+      </w:pPr>
+      <w:r>
+        <w:rPr/>
+      </w:r>
+    </w:p>
+    <w:p>
+      <w:pPr>
+        <w:pStyle w:val="Normal"/>
+        <w:rPr/>
+      </w:pPr>
+      <w:r>
+        <w:rPr/>
+      </w:r>
+    </w:p>
+    <w:p>
+      <w:pPr>
+        <w:pStyle w:val="Normal"/>
+        <w:rPr/>
+      </w:pPr>
+      <w:r>
+        <w:rPr/>
+        <w:t>Przykładowy diagram przepływu danych dla rejestracji wizyty pomiędzy klientem/recepcjonistką a systemem.</w:t>
+      </w:r>
+      <w:r>
+        <w:br w:type="page"/>
+      </w:r>
+    </w:p>
+    <w:p>
+      <w:pPr>
+        <w:pStyle w:val="Normal"/>
+        <w:rPr/>
+      </w:pPr>
+      <w:r>
+        <w:rPr/>
+        <w:drawing>
+          <wp:anchor behindDoc="0" distT="0" distB="0" distL="0" distR="0" simplePos="0" locked="0" layoutInCell="1" allowOverlap="1" relativeHeight="16">
+            <wp:simplePos x="0" y="0"/>
+            <wp:positionH relativeFrom="column">
+              <wp:align>center</wp:align>
+            </wp:positionH>
+            <wp:positionV relativeFrom="paragraph">
+              <wp:align>top</wp:align>
+            </wp:positionV>
+            <wp:extent cx="4291330" cy="7152640"/>
+            <wp:effectExtent l="0" t="0" r="0" b="0"/>
+            <wp:wrapSquare wrapText="largest"/>
+            <wp:docPr id="11" name="Obraz16" descr=""/>
+            <wp:cNvGraphicFramePr>
+              <a:graphicFrameLocks xmlns:a="http://schemas.openxmlformats.org/drawingml/2006/main" noChangeAspect="1"/>
+            </wp:cNvGraphicFramePr>
+            <a:graphic xmlns:a="http://schemas.openxmlformats.org/drawingml/2006/main">
+              <a:graphicData uri="http://schemas.openxmlformats.org/drawingml/2006/picture">
+                <pic:pic xmlns:pic="http://schemas.openxmlformats.org/drawingml/2006/picture">
+                  <pic:nvPicPr>
+                    <pic:cNvPr id="11" name="Obraz16" descr=""/>
+                    <pic:cNvPicPr>
+                      <a:picLocks noChangeAspect="1" noChangeArrowheads="1"/>
+                    </pic:cNvPicPr>
+                  </pic:nvPicPr>
+                  <pic:blipFill>
+                    <a:blip r:embed="rId12"/>
+                    <a:stretch>
+                      <a:fillRect/>
+                    </a:stretch>
+                  </pic:blipFill>
+                  <pic:spPr bwMode="auto">
+                    <a:xfrm>
+                      <a:off x="0" y="0"/>
+                      <a:ext cx="4291330" cy="7152640"/>
+                    </a:xfrm>
+                    <a:prstGeom prst="rect">
+                      <a:avLst/>
+                    </a:prstGeom>
+                    <a:noFill/>
+                    <a:ln w="9525">
+                      <a:noFill/>
+                      <a:miter lim="800000"/>
+                      <a:headEnd/>
+                      <a:tailEnd/>
+                    </a:ln>
+                  </pic:spPr>
+                </pic:pic>
+              </a:graphicData>
+            </a:graphic>
+          </wp:anchor>
+        </w:drawing>
+      </w:r>
+    </w:p>
+    <w:p>
+      <w:pPr>
+        <w:pStyle w:val="Normal"/>
+        <w:rPr/>
+      </w:pPr>
+      <w:r>
+        <w:rPr/>
+      </w:r>
+    </w:p>
+    <w:p>
+      <w:pPr>
+        <w:pStyle w:val="Normal"/>
+        <w:rPr/>
+      </w:pPr>
+      <w:r>
+        <w:rPr/>
+      </w:r>
+    </w:p>
+    <w:p>
+      <w:pPr>
+        <w:pStyle w:val="Normal"/>
+        <w:rPr/>
+      </w:pPr>
+      <w:r>
+        <w:rPr/>
+      </w:r>
+    </w:p>
+    <w:p>
+      <w:pPr>
+        <w:pStyle w:val="Normal"/>
+        <w:rPr/>
+      </w:pPr>
+      <w:r>
+        <w:rPr/>
+      </w:r>
+    </w:p>
+    <w:p>
+      <w:pPr>
+        <w:pStyle w:val="Normal"/>
+        <w:rPr/>
+      </w:pPr>
+      <w:r>
+        <w:rPr/>
+      </w:r>
+    </w:p>
+    <w:p>
+      <w:pPr>
+        <w:pStyle w:val="Normal"/>
+        <w:rPr/>
+      </w:pPr>
+      <w:r>
+        <w:rPr/>
+      </w:r>
+    </w:p>
+    <w:p>
+      <w:pPr>
+        <w:pStyle w:val="Normal"/>
+        <w:rPr/>
+      </w:pPr>
+      <w:r>
+        <w:rPr/>
+      </w:r>
+    </w:p>
+    <w:p>
+      <w:pPr>
+        <w:pStyle w:val="Normal"/>
+        <w:rPr/>
+      </w:pPr>
+      <w:r>
+        <w:rPr/>
+      </w:r>
+    </w:p>
+    <w:p>
+      <w:pPr>
+        <w:pStyle w:val="Normal"/>
+        <w:rPr/>
+      </w:pPr>
+      <w:r>
+        <w:rPr/>
+      </w:r>
+    </w:p>
+    <w:p>
+      <w:pPr>
+        <w:pStyle w:val="Normal"/>
+        <w:rPr/>
+      </w:pPr>
+      <w:r>
+        <w:rPr/>
+      </w:r>
+    </w:p>
+    <w:p>
+      <w:pPr>
+        <w:pStyle w:val="Normal"/>
+        <w:rPr/>
+      </w:pPr>
+      <w:r>
+        <w:rPr/>
+      </w:r>
+    </w:p>
+    <w:p>
+      <w:pPr>
+        <w:pStyle w:val="Normal"/>
+        <w:rPr/>
+      </w:pPr>
+      <w:r>
+        <w:rPr/>
+      </w:r>
+    </w:p>
+    <w:p>
+      <w:pPr>
+        <w:pStyle w:val="Normal"/>
+        <w:rPr/>
+      </w:pPr>
+      <w:r>
+        <w:rPr/>
+      </w:r>
+    </w:p>
+    <w:p>
+      <w:pPr>
+        <w:pStyle w:val="Normal"/>
+        <w:rPr/>
+      </w:pPr>
+      <w:r>
+        <w:rPr/>
+      </w:r>
+    </w:p>
+    <w:p>
+      <w:pPr>
+        <w:pStyle w:val="Normal"/>
+        <w:rPr/>
+      </w:pPr>
+      <w:r>
+        <w:rPr/>
+      </w:r>
+    </w:p>
+    <w:p>
+      <w:pPr>
+        <w:pStyle w:val="Normal"/>
+        <w:rPr/>
+      </w:pPr>
+      <w:r>
+        <w:rPr/>
+      </w:r>
+    </w:p>
+    <w:p>
+      <w:pPr>
+        <w:pStyle w:val="Normal"/>
+        <w:rPr/>
+      </w:pPr>
+      <w:r>
+        <w:rPr/>
+      </w:r>
+    </w:p>
+    <w:p>
+      <w:pPr>
+        <w:pStyle w:val="Normal"/>
+        <w:rPr/>
+      </w:pPr>
+      <w:r>
+        <w:rPr/>
+      </w:r>
+    </w:p>
+    <w:p>
+      <w:pPr>
+        <w:pStyle w:val="Normal"/>
+        <w:rPr/>
+      </w:pPr>
+      <w:r>
+        <w:rPr/>
+      </w:r>
+    </w:p>
+    <w:p>
+      <w:pPr>
+        <w:pStyle w:val="Normal"/>
+        <w:rPr/>
+      </w:pPr>
+      <w:r>
+        <w:rPr/>
+      </w:r>
+    </w:p>
+    <w:p>
+      <w:pPr>
+        <w:pStyle w:val="Normal"/>
+        <w:rPr/>
+      </w:pPr>
+      <w:r>
+        <w:rPr/>
+      </w:r>
+    </w:p>
+    <w:p>
+      <w:pPr>
+        <w:pStyle w:val="Normal"/>
+        <w:rPr/>
+      </w:pPr>
+      <w:r>
+        <w:rPr/>
+      </w:r>
+    </w:p>
+    <w:p>
+      <w:pPr>
+        <w:pStyle w:val="Normal"/>
+        <w:rPr/>
+      </w:pPr>
+      <w:r>
+        <w:rPr/>
+        <w:t>Diagram przepływu danych pomiędzy Recepcjonistką, Le</w:t>
+      </w:r>
+      <w:r>
+        <w:rPr/>
+        <w:t>karzem i Aptekarzem.</w:t>
+      </w:r>
+      <w:r>
+        <w:br w:type="page"/>
+      </w:r>
+    </w:p>
+    <w:p>
+      <w:pPr>
+        <w:pStyle w:val="Nagwek1"/>
+        <w:rPr/>
+      </w:pPr>
+      <w:bookmarkStart w:id="40" w:name="__RefHeading__513_573788906"/>
+      <w:bookmarkEnd w:id="40"/>
+      <w:r>
+        <w:rPr/>
+        <w:t>11</w:t>
+      </w:r>
+      <w:bookmarkStart w:id="41" w:name="_Toc472008893"/>
+      <w:r>
+        <w:rPr/>
+        <w:t>.</w:t>
+      </w:r>
+      <w:bookmarkEnd w:id="41"/>
+      <w:r>
+        <w:rPr/>
+        <w:t xml:space="preserve"> Przypadki użycia</w:t>
+      </w:r>
+    </w:p>
+    <w:p>
+      <w:pPr>
+        <w:pStyle w:val="Nagwek2"/>
+        <w:rPr/>
+      </w:pPr>
+      <w:bookmarkStart w:id="42" w:name="__RefHeading__515_573788906"/>
+      <w:bookmarkEnd w:id="42"/>
+      <w:r>
+        <w:rPr/>
+        <w:t>11</w:t>
+      </w:r>
+      <w:r>
+        <w:rPr/>
+        <w:t>.1. Logowanie</w:t>
+      </w:r>
+    </w:p>
+    <w:p>
+      <w:pPr>
+        <w:pStyle w:val="Nagwek2"/>
+        <w:rPr/>
+      </w:pPr>
+      <w:r>
+        <w:rPr/>
+        <w:drawing>
+          <wp:anchor behindDoc="0" distT="0" distB="0" distL="0" distR="0" simplePos="0" locked="0" layoutInCell="1" allowOverlap="1" relativeHeight="17">
+            <wp:simplePos x="0" y="0"/>
+            <wp:positionH relativeFrom="column">
+              <wp:align>center</wp:align>
+            </wp:positionH>
+            <wp:positionV relativeFrom="paragraph">
+              <wp:align>top</wp:align>
+            </wp:positionV>
+            <wp:extent cx="5760720" cy="2476500"/>
+            <wp:effectExtent l="0" t="0" r="0" b="0"/>
+            <wp:wrapSquare wrapText="largest"/>
+            <wp:docPr id="12" name="Obraz1" descr=""/>
+            <wp:cNvGraphicFramePr>
+              <a:graphicFrameLocks xmlns:a="http://schemas.openxmlformats.org/drawingml/2006/main" noChangeAspect="1"/>
+            </wp:cNvGraphicFramePr>
+            <a:graphic xmlns:a="http://schemas.openxmlformats.org/drawingml/2006/main">
+              <a:graphicData uri="http://schemas.openxmlformats.org/drawingml/2006/picture">
+                <pic:pic xmlns:pic="http://schemas.openxmlformats.org/drawingml/2006/picture">
+                  <pic:nvPicPr>
+                    <pic:cNvPr id="12" name="Obraz1" descr=""/>
+                    <pic:cNvPicPr>
+                      <a:picLocks noChangeAspect="1" noChangeArrowheads="1"/>
+                    </pic:cNvPicPr>
+                  </pic:nvPicPr>
+                  <pic:blipFill>
+                    <a:blip r:embed="rId13"/>
+                    <a:stretch>
+                      <a:fillRect/>
+                    </a:stretch>
+                  </pic:blipFill>
+                  <pic:spPr bwMode="auto">
+                    <a:xfrm>
+                      <a:off x="0" y="0"/>
+                      <a:ext cx="5760720" cy="2476500"/>
+                    </a:xfrm>
+                    <a:prstGeom prst="rect">
+                      <a:avLst/>
+                    </a:prstGeom>
+                    <a:noFill/>
+                    <a:ln w="9525">
+                      <a:noFill/>
+                      <a:miter lim="800000"/>
+                      <a:headEnd/>
+                      <a:tailEnd/>
+                    </a:ln>
+                  </pic:spPr>
+                </pic:pic>
+              </a:graphicData>
+            </a:graphic>
+          </wp:anchor>
+        </w:drawing>
+      </w:r>
+    </w:p>
+    <w:p>
+      <w:pPr>
+        <w:pStyle w:val="Nagwek2"/>
+        <w:rPr/>
+      </w:pPr>
+      <w:bookmarkStart w:id="43" w:name="__RefHeading__517_573788906"/>
+      <w:bookmarkEnd w:id="43"/>
+      <w:r>
+        <w:rPr/>
+        <w:t>11</w:t>
       </w:r>
       <w:r>
         <w:rPr/>
@@ -5063,7 +5683,7 @@
             <wp:extent cx="6714490" cy="3416935"/>
             <wp:effectExtent l="0" t="0" r="0" b="0"/>
             <wp:wrapSquare wrapText="largest"/>
-            <wp:docPr id="11" name="Obraz2" descr=""/>
+            <wp:docPr id="13" name="Obraz2" descr=""/>
             <wp:cNvGraphicFramePr>
               <a:graphicFrameLocks xmlns:a="http://schemas.openxmlformats.org/drawingml/2006/main" noChangeAspect="1"/>
             </wp:cNvGraphicFramePr>
@@ -5071,13 +5691,13 @@
               <a:graphicData uri="http://schemas.openxmlformats.org/drawingml/2006/picture">
                 <pic:pic xmlns:pic="http://schemas.openxmlformats.org/drawingml/2006/picture">
                   <pic:nvPicPr>
-                    <pic:cNvPr id="11" name="Obraz2" descr=""/>
+                    <pic:cNvPr id="13" name="Obraz2" descr=""/>
                     <pic:cNvPicPr>
                       <a:picLocks noChangeAspect="1" noChangeArrowheads="1"/>
                     </pic:cNvPicPr>
                   </pic:nvPicPr>
                   <pic:blipFill>
-                    <a:blip r:embed="rId12"/>
+                    <a:blip r:embed="rId14"/>
                     <a:stretch>
                       <a:fillRect/>
                     </a:stretch>
@@ -5113,11 +5733,15 @@
         <w:pStyle w:val="Nagwek2"/>
         <w:rPr/>
       </w:pPr>
-      <w:bookmarkStart w:id="42" w:name="__RefHeading__512_2039883132"/>
-      <w:bookmarkEnd w:id="42"/>
-      <w:r>
-        <w:rPr/>
-        <w:t>6.3. Przeglądanie wizyt</w:t>
+      <w:bookmarkStart w:id="44" w:name="__RefHeading__512_2039883132"/>
+      <w:bookmarkEnd w:id="44"/>
+      <w:r>
+        <w:rPr/>
+        <w:t>11</w:t>
+      </w:r>
+      <w:r>
+        <w:rPr/>
+        <w:t>.3. Przeglądanie wizyt</w:t>
       </w:r>
     </w:p>
     <w:p>
@@ -5139,7 +5763,7 @@
             <wp:extent cx="6066790" cy="2774315"/>
             <wp:effectExtent l="0" t="0" r="0" b="0"/>
             <wp:wrapSquare wrapText="largest"/>
-            <wp:docPr id="12" name="Obraz3" descr=""/>
+            <wp:docPr id="14" name="Obraz3" descr=""/>
             <wp:cNvGraphicFramePr>
               <a:graphicFrameLocks xmlns:a="http://schemas.openxmlformats.org/drawingml/2006/main" noChangeAspect="1"/>
             </wp:cNvGraphicFramePr>
@@ -5147,13 +5771,13 @@
               <a:graphicData uri="http://schemas.openxmlformats.org/drawingml/2006/picture">
                 <pic:pic xmlns:pic="http://schemas.openxmlformats.org/drawingml/2006/picture">
                   <pic:nvPicPr>
-                    <pic:cNvPr id="12" name="Obraz3" descr=""/>
+                    <pic:cNvPr id="14" name="Obraz3" descr=""/>
                     <pic:cNvPicPr>
                       <a:picLocks noChangeAspect="1" noChangeArrowheads="1"/>
                     </pic:cNvPicPr>
                   </pic:nvPicPr>
                   <pic:blipFill>
-                    <a:blip r:embed="rId13"/>
+                    <a:blip r:embed="rId15"/>
                     <a:stretch>
                       <a:fillRect/>
                     </a:stretch>
@@ -5186,11 +5810,15 @@
         <w:pStyle w:val="Nagwek2"/>
         <w:rPr/>
       </w:pPr>
-      <w:bookmarkStart w:id="43" w:name="__RefHeading__514_2039883132"/>
-      <w:bookmarkEnd w:id="43"/>
-      <w:r>
-        <w:rPr/>
-        <w:t>6.4. Nadawanie priorytetu wizyty</w:t>
+      <w:bookmarkStart w:id="45" w:name="__RefHeading__514_2039883132"/>
+      <w:bookmarkEnd w:id="45"/>
+      <w:r>
+        <w:rPr/>
+        <w:t>11</w:t>
+      </w:r>
+      <w:r>
+        <w:rPr/>
+        <w:t>.4. Nadawanie priorytetu wizyty</w:t>
       </w:r>
     </w:p>
     <w:p>
@@ -5212,7 +5840,7 @@
             <wp:extent cx="6363970" cy="2727325"/>
             <wp:effectExtent l="0" t="0" r="0" b="0"/>
             <wp:wrapSquare wrapText="largest"/>
-            <wp:docPr id="13" name="Obraz7" descr=""/>
+            <wp:docPr id="15" name="Obraz7" descr=""/>
             <wp:cNvGraphicFramePr>
               <a:graphicFrameLocks xmlns:a="http://schemas.openxmlformats.org/drawingml/2006/main" noChangeAspect="1"/>
             </wp:cNvGraphicFramePr>
@@ -5220,13 +5848,13 @@
               <a:graphicData uri="http://schemas.openxmlformats.org/drawingml/2006/picture">
                 <pic:pic xmlns:pic="http://schemas.openxmlformats.org/drawingml/2006/picture">
                   <pic:nvPicPr>
-                    <pic:cNvPr id="13" name="Obraz7" descr=""/>
+                    <pic:cNvPr id="15" name="Obraz7" descr=""/>
                     <pic:cNvPicPr>
                       <a:picLocks noChangeAspect="1" noChangeArrowheads="1"/>
                     </pic:cNvPicPr>
                   </pic:nvPicPr>
                   <pic:blipFill>
-                    <a:blip r:embed="rId14"/>
+                    <a:blip r:embed="rId16"/>
                     <a:stretch>
                       <a:fillRect/>
                     </a:stretch>
@@ -5271,11 +5899,15 @@
         <w:pStyle w:val="Nagwek2"/>
         <w:rPr/>
       </w:pPr>
-      <w:bookmarkStart w:id="44" w:name="__RefHeading__516_2039883132"/>
-      <w:bookmarkEnd w:id="44"/>
-      <w:r>
-        <w:rPr/>
-        <w:t>6.5. Generowanie recept</w:t>
+      <w:bookmarkStart w:id="46" w:name="__RefHeading__516_2039883132"/>
+      <w:bookmarkEnd w:id="46"/>
+      <w:r>
+        <w:rPr/>
+        <w:t>11</w:t>
+      </w:r>
+      <w:r>
+        <w:rPr/>
+        <w:t>.5. Generowanie recept</w:t>
       </w:r>
     </w:p>
     <w:p>
@@ -5302,7 +5934,7 @@
             <wp:extent cx="5760720" cy="2254885"/>
             <wp:effectExtent l="0" t="0" r="0" b="0"/>
             <wp:wrapSquare wrapText="largest"/>
-            <wp:docPr id="14" name="Obraz8" descr=""/>
+            <wp:docPr id="16" name="Obraz8" descr=""/>
             <wp:cNvGraphicFramePr>
               <a:graphicFrameLocks xmlns:a="http://schemas.openxmlformats.org/drawingml/2006/main" noChangeAspect="1"/>
             </wp:cNvGraphicFramePr>
@@ -5310,13 +5942,13 @@
               <a:graphicData uri="http://schemas.openxmlformats.org/drawingml/2006/picture">
                 <pic:pic xmlns:pic="http://schemas.openxmlformats.org/drawingml/2006/picture">
                   <pic:nvPicPr>
-                    <pic:cNvPr id="14" name="Obraz8" descr=""/>
+                    <pic:cNvPr id="16" name="Obraz8" descr=""/>
                     <pic:cNvPicPr>
                       <a:picLocks noChangeAspect="1" noChangeArrowheads="1"/>
                     </pic:cNvPicPr>
                   </pic:nvPicPr>
                   <pic:blipFill>
-                    <a:blip r:embed="rId15"/>
+                    <a:blip r:embed="rId17"/>
                     <a:stretch>
                       <a:fillRect/>
                     </a:stretch>
@@ -5345,7 +5977,7 @@
       </w:r>
     </w:p>
     <w:sectPr>
-      <w:headerReference w:type="default" r:id="rId16"/>
+      <w:headerReference w:type="default" r:id="rId18"/>
       <w:type w:val="nextPage"/>
       <w:pgSz w:w="11906" w:h="16838"/>
       <w:pgMar w:left="1417" w:right="1417" w:header="708" w:top="1417" w:footer="0" w:bottom="1417" w:gutter="0"/>

</xml_diff>